<commit_message>
Edited order of ducks
</commit_message>
<xml_diff>
--- a/documents/Protocol-Ritter.docx
+++ b/documents/Protocol-Ritter.docx
@@ -10,15 +10,15 @@
     <w:p/>
     <w:p>
       <w:r>
-        <w:t>Den Code haben wir vom offiziellen Git-Repository für das Buch "Head First Design Patterns" von Elisabeth Robson gedownloadet</w:t>
-      </w:r>
-      <w:r>
-        <w:t xml:space="preserve"> und übernommen</w:t>
+        <w:t>Den Code für dieses Beispiel stellt der O'Reilly-Verlag zum Download zur Ver</w:t>
+      </w:r>
+      <w:r>
+        <w:t>fü</w:t>
       </w:r>
       <w:bookmarkStart w:id="0" w:name="_GoBack"/>
       <w:bookmarkEnd w:id="0"/>
       <w:r>
-        <w:t xml:space="preserve">. </w:t>
+        <w:t>gung.[1] Wir haben diesen Code für unser Beispiel übernommen.</w:t>
       </w:r>
     </w:p>
     <w:p>
@@ -31,13 +31,12 @@
       </w:r>
       <w:r>
         <w:tab/>
-        <w:t>Elisabeth Robson: Github-Repository "</w:t>
-      </w:r>
-      <w:r>
-        <w:t>Head-First-Design-Patterns</w:t>
-      </w:r>
-      <w:r>
-        <w:t>", Github-</w:t>
+      </w:r>
+      <w:r>
+        <w:t>O'Reilly: Deutsche Code-Beispiele zu "Head First Design Patterns"</w:t>
+      </w:r>
+      <w:r>
+        <w:t xml:space="preserve"> [Online]. </w:t>
       </w:r>
     </w:p>
     <w:p>
@@ -45,7 +44,7 @@
         <w:ind w:firstLine="708"/>
       </w:pPr>
       <w:r>
-        <w:t>Username "bethrobson" [Online]. Verfügbar unter</w:t>
+        <w:t>Verfügbar unter</w:t>
       </w:r>
     </w:p>
     <w:p>
@@ -53,7 +52,7 @@
         <w:ind w:firstLine="708"/>
       </w:pPr>
       <w:r>
-        <w:t>https://github.com/bethrobson/Head-First-Design-Patterns</w:t>
+        <w:t>http://examples.oreilly.de/german_examples/hfdesignpatger/</w:t>
       </w:r>
       <w:r>
         <w:br/>

</xml_diff>

<commit_message>
Added TestCases for GansAdapter, Gans, GummiEnte, LockPfeife
</commit_message>
<xml_diff>
--- a/documents/Protocol-Ritter.docx
+++ b/documents/Protocol-Ritter.docx
@@ -3,7 +3,13 @@
 <w:document xmlns:wpc="http://schemas.microsoft.com/office/word/2010/wordprocessingCanvas" xmlns:mo="http://schemas.microsoft.com/office/mac/office/2008/main" xmlns:mc="http://schemas.openxmlformats.org/markup-compatibility/2006" xmlns:mv="urn:schemas-microsoft-com:mac:vml" xmlns:o="urn:schemas-microsoft-com:office:office" xmlns:r="http://schemas.openxmlformats.org/officeDocument/2006/relationships" xmlns:m="http://schemas.openxmlformats.org/officeDocument/2006/math" xmlns:v="urn:schemas-microsoft-com:vml" xmlns:wp14="http://schemas.microsoft.com/office/word/2010/wordprocessingDrawing" xmlns:wp="http://schemas.openxmlformats.org/drawingml/2006/wordprocessingDrawing" xmlns:w10="urn:schemas-microsoft-com:office:word" xmlns:w="http://schemas.openxmlformats.org/wordprocessingml/2006/main" xmlns:w14="http://schemas.microsoft.com/office/word/2010/wordml" xmlns:wpg="http://schemas.microsoft.com/office/word/2010/wordprocessingGroup" xmlns:wpi="http://schemas.microsoft.com/office/word/2010/wordprocessingInk" xmlns:wne="http://schemas.microsoft.com/office/word/2006/wordml" xmlns:wps="http://schemas.microsoft.com/office/word/2010/wordprocessingShape" mc:Ignorable="w14 wp14">
   <w:body>
     <w:p>
-      <w:r>
+      <w:bookmarkStart w:id="0" w:name="_GoBack"/>
+      <w:bookmarkEnd w:id="0"/>
+      <w:r>
+        <w:br w:type="column"/>
+      </w:r>
+      <w:r>
+        <w:lastRenderedPageBreak/>
         <w:t>Implementierung</w:t>
       </w:r>
     </w:p>
@@ -15,18 +21,21 @@
       <w:r>
         <w:t>fü</w:t>
       </w:r>
-      <w:bookmarkStart w:id="0" w:name="_GoBack"/>
-      <w:bookmarkEnd w:id="0"/>
-      <w:r>
-        <w:t>gung.[1] Wir haben diesen Code für unser Beispiel übernommen.</w:t>
+      <w:r>
+        <w:t>gung.[1</w:t>
+      </w:r>
+      <w:proofErr w:type="gramStart"/>
+      <w:r>
+        <w:t>]</w:t>
+      </w:r>
+      <w:proofErr w:type="gramEnd"/>
+      <w:r>
+        <w:t xml:space="preserve"> Wir haben diesen Code für unser Beispiel übernommen.</w:t>
       </w:r>
     </w:p>
     <w:p>
       <w:r>
         <w:br w:type="column"/>
-      </w:r>
-      <w:r>
-        <w:lastRenderedPageBreak/>
         <w:t>[1]</w:t>
       </w:r>
       <w:r>

</xml_diff>